<commit_message>
Updating the lecture notes. Input parser seems to be working. Adding content to the Jupyter notebook.
</commit_message>
<xml_diff>
--- a/cmps242_course_lecture_notes.docx
+++ b/cmps242_course_lecture_notes.docx
@@ -2841,6 +2841,7 @@
             <w:r>
               <w:t xml:space="preserve"> – Function </w:t>
             </w:r>
+            <w:proofErr w:type="gramStart"/>
             <m:oMath>
               <m:r>
                 <m:rPr>
@@ -2869,6 +2870,7 @@
                 </w:rPr>
                 <m:t>S</m:t>
               </m:r>
+              <w:proofErr w:type="gramEnd"/>
               <m:r>
                 <m:rPr>
                   <m:scr m:val="double-struck"/>
@@ -16429,8 +16431,17 @@
               <w:t>symbols</w:t>
             </w:r>
             <w:r>
-              <w:t xml:space="preserve"> a bitstring (i.e., </w:t>
-            </w:r>
+              <w:t xml:space="preserve"> a </w:t>
+            </w:r>
+            <w:proofErr w:type="spellStart"/>
+            <w:r>
+              <w:t>bitstring</w:t>
+            </w:r>
+            <w:proofErr w:type="spellEnd"/>
+            <w:r>
+              <w:t xml:space="preserve"> (i.e., </w:t>
+            </w:r>
+            <w:proofErr w:type="spellStart"/>
             <w:r>
               <w:rPr>
                 <w:b/>
@@ -16438,6 +16449,7 @@
               </w:rPr>
               <w:t>codeword</w:t>
             </w:r>
+            <w:proofErr w:type="spellEnd"/>
             <w:r>
               <w:t xml:space="preserve">).  </w:t>
             </w:r>
@@ -16462,8 +16474,17 @@
                 <w:b/>
                 <w:color w:val="0432FF"/>
               </w:rPr>
-              <w:t>Unique Decodability</w:t>
-            </w:r>
+              <w:t xml:space="preserve">Unique </w:t>
+            </w:r>
+            <w:proofErr w:type="spellStart"/>
+            <w:r>
+              <w:rPr>
+                <w:b/>
+                <w:color w:val="0432FF"/>
+              </w:rPr>
+              <w:t>Decodability</w:t>
+            </w:r>
+            <w:proofErr w:type="spellEnd"/>
             <w:r>
               <w:t xml:space="preserve"> – Symbols are assigned in such a way to ensure there is only single possible way to decode any string.</w:t>
             </w:r>
@@ -17209,16 +17230,26 @@
           <w:sz w:val="22"/>
           <w:szCs w:val="8"/>
         </w:rPr>
-        <w:t>Relative Entropy/Kullback-Leibler Divergence</w:t>
+        <w:t>Relative Entropy/</w:t>
       </w:r>
-    </w:p>
-    <w:p>
-      <w:pPr>
+      <w:proofErr w:type="spellStart"/>
+      <w:r>
         <w:rPr>
-          <w:sz w:val="8"/>
+          <w:b/>
+          <w:sz w:val="22"/>
           <w:szCs w:val="8"/>
         </w:rPr>
-      </w:pPr>
+        <w:t>Kullback-Leibler</w:t>
+      </w:r>
+      <w:proofErr w:type="spellEnd"/>
+      <w:r>
+        <w:rPr>
+          <w:b/>
+          <w:sz w:val="22"/>
+          <w:szCs w:val="8"/>
+        </w:rPr>
+        <w:t xml:space="preserve"> Divergence</w:t>
+      </w:r>
     </w:p>
     <w:p>
       <w:pPr>
@@ -17276,12 +17307,21 @@
                 <w:color w:val="0432FF"/>
               </w:rPr>
             </w:pPr>
+            <w:proofErr w:type="spellStart"/>
             <w:r>
               <w:rPr>
                 <w:b/>
                 <w:color w:val="0432FF"/>
               </w:rPr>
-              <w:t>Kullback-Leibler Divergence</w:t>
+              <w:t>Kullback-Leibler</w:t>
+            </w:r>
+            <w:proofErr w:type="spellEnd"/>
+            <w:r>
+              <w:rPr>
+                <w:b/>
+                <w:color w:val="0432FF"/>
+              </w:rPr>
+              <w:t xml:space="preserve"> Divergence</w:t>
             </w:r>
           </w:p>
           <w:p>
@@ -17816,7 +17856,23 @@
                 <w:b/>
                 <w:color w:val="0432FF"/>
               </w:rPr>
-              <w:t>Relative Entropy/Kullback-Leibler Divergence</w:t>
+              <w:t>Relative Entropy/</w:t>
+            </w:r>
+            <w:proofErr w:type="spellStart"/>
+            <w:r>
+              <w:rPr>
+                <w:b/>
+                <w:color w:val="0432FF"/>
+              </w:rPr>
+              <w:t>Kullback-Leibler</w:t>
+            </w:r>
+            <w:proofErr w:type="spellEnd"/>
+            <w:r>
+              <w:rPr>
+                <w:b/>
+                <w:color w:val="0432FF"/>
+              </w:rPr>
+              <w:t xml:space="preserve"> Divergence</w:t>
             </w:r>
           </w:p>
           <w:p>
@@ -17932,17 +17988,7 @@
                     <w:rFonts w:ascii="Cambria Math" w:hAnsi="Cambria Math"/>
                     <w:color w:val="7030A0"/>
                   </w:rPr>
-                  <m:t>=</m:t>
-                </m:r>
-                <m:r>
-                  <m:rPr>
-                    <m:sty m:val="bi"/>
-                  </m:rPr>
-                  <w:rPr>
-                    <w:rFonts w:ascii="Cambria Math" w:hAnsi="Cambria Math"/>
-                    <w:color w:val="7030A0"/>
-                  </w:rPr>
-                  <m:t>△</m:t>
+                  <m:t>=△</m:t>
                 </m:r>
                 <m:d>
                   <m:dPr>
@@ -18210,7 +18256,7 @@
                 </m:nary>
                 <m:r>
                   <m:rPr>
-                    <m:sty m:val="b"/>
+                    <m:sty m:val="p"/>
                   </m:rPr>
                   <w:rPr>
                     <w:rFonts w:eastAsiaTheme="minorEastAsia"/>
@@ -18577,7 +18623,7 @@
                 </m:nary>
                 <m:r>
                   <m:rPr>
-                    <m:sty m:val="b"/>
+                    <m:sty m:val="p"/>
                   </m:rPr>
                   <w:rPr>
                     <w:rFonts w:eastAsiaTheme="minorEastAsia"/>
@@ -18952,12 +18998,21 @@
                 <w:color w:val="0432FF"/>
               </w:rPr>
             </w:pPr>
+            <w:proofErr w:type="spellStart"/>
             <w:r>
               <w:rPr>
                 <w:b/>
                 <w:color w:val="0432FF"/>
               </w:rPr>
-              <w:t>L’Hopital’s Rule</w:t>
+              <w:t>L’Hopital’s</w:t>
+            </w:r>
+            <w:proofErr w:type="spellEnd"/>
+            <w:r>
+              <w:rPr>
+                <w:b/>
+                <w:color w:val="0432FF"/>
+              </w:rPr>
+              <w:t xml:space="preserve"> Rule</w:t>
             </w:r>
           </w:p>
           <w:p>
@@ -19792,17 +19847,7 @@
                           <w:rFonts w:ascii="Cambria Math" w:hAnsi="Cambria Math"/>
                           <w:color w:val="7030A0"/>
                         </w:rPr>
-                        <m:t>-</m:t>
-                      </m:r>
-                      <m:r>
-                        <m:rPr>
-                          <m:sty m:val="bi"/>
-                        </m:rPr>
-                        <w:rPr>
-                          <w:rFonts w:ascii="Cambria Math" w:hAnsi="Cambria Math"/>
-                          <w:color w:val="7030A0"/>
-                        </w:rPr>
-                        <m:t>1</m:t>
+                        <m:t>-1</m:t>
                       </m:r>
                     </m:num>
                     <m:den>
@@ -20089,7 +20134,23 @@
                   <w:rFonts w:ascii="Cambria Math" w:eastAsiaTheme="minorEastAsia" w:hAnsi="Cambria Math"/>
                   <w:color w:val="0070C0"/>
                 </w:rPr>
-                <m:t>(a,b)</m:t>
+                <m:t>(</m:t>
+              </m:r>
+              <w:proofErr w:type="gramStart"/>
+              <m:r>
+                <w:rPr>
+                  <w:rFonts w:ascii="Cambria Math" w:eastAsiaTheme="minorEastAsia" w:hAnsi="Cambria Math"/>
+                  <w:color w:val="0070C0"/>
+                </w:rPr>
+                <m:t>a,b</m:t>
+              </m:r>
+              <w:proofErr w:type="gramEnd"/>
+              <m:r>
+                <w:rPr>
+                  <w:rFonts w:ascii="Cambria Math" w:eastAsiaTheme="minorEastAsia" w:hAnsi="Cambria Math"/>
+                  <w:color w:val="0070C0"/>
+                </w:rPr>
+                <m:t>)</m:t>
               </m:r>
             </m:oMath>
             <w:r>
@@ -20760,8 +20821,6 @@
             <w:r>
               <w:t>Linear and constant functions are both concave and convex.</w:t>
             </w:r>
-            <w:bookmarkStart w:id="3" w:name="_GoBack"/>
-            <w:bookmarkEnd w:id="3"/>
           </w:p>
         </w:tc>
         <w:tc>
@@ -20879,8 +20938,8 @@
       </w:tblPr>
       <w:tblGrid>
         <w:gridCol w:w="3688"/>
-        <w:gridCol w:w="3690"/>
-        <w:gridCol w:w="4050"/>
+        <w:gridCol w:w="3329"/>
+        <w:gridCol w:w="4411"/>
       </w:tblGrid>
       <w:tr>
         <w:trPr>
@@ -21045,7 +21104,7 @@
         </w:tc>
         <w:tc>
           <w:tcPr>
-            <w:tcW w:w="3690" w:type="dxa"/>
+            <w:tcW w:w="3329" w:type="dxa"/>
             <w:vAlign w:val="center"/>
           </w:tcPr>
           <w:p>
@@ -21294,7 +21353,7 @@
         </w:tc>
         <w:tc>
           <w:tcPr>
-            <w:tcW w:w="4050" w:type="dxa"/>
+            <w:tcW w:w="4411" w:type="dxa"/>
             <w:vAlign w:val="center"/>
           </w:tcPr>
           <w:p>
@@ -21485,6 +21544,9 @@
                 <w:tab w:val="left" w:pos="617"/>
                 <w:tab w:val="left" w:pos="797"/>
               </w:tabs>
+              <w:rPr>
+                <w:rFonts w:eastAsiaTheme="minorEastAsia"/>
+              </w:rPr>
             </w:pPr>
             <w:r>
               <w:rPr>
@@ -21546,6 +21608,58 @@
                 <w:rFonts w:eastAsiaTheme="minorEastAsia"/>
               </w:rPr>
               <w:t xml:space="preserve"> is a constant).</w:t>
+            </w:r>
+          </w:p>
+          <w:p>
+            <w:pPr>
+              <w:tabs>
+                <w:tab w:val="left" w:pos="257"/>
+                <w:tab w:val="left" w:pos="437"/>
+                <w:tab w:val="left" w:pos="617"/>
+                <w:tab w:val="left" w:pos="797"/>
+              </w:tabs>
+              <w:rPr>
+                <w:rFonts w:eastAsiaTheme="minorEastAsia"/>
+              </w:rPr>
+            </w:pPr>
+          </w:p>
+          <w:p>
+            <w:pPr>
+              <w:tabs>
+                <w:tab w:val="left" w:pos="257"/>
+                <w:tab w:val="left" w:pos="437"/>
+                <w:tab w:val="left" w:pos="617"/>
+                <w:tab w:val="left" w:pos="797"/>
+              </w:tabs>
+              <w:rPr>
+                <w:vertAlign w:val="subscript"/>
+              </w:rPr>
+            </w:pPr>
+            <w:r>
+              <w:rPr>
+                <w:rFonts w:eastAsiaTheme="minorEastAsia"/>
+              </w:rPr>
+              <w:t xml:space="preserve">If </w:t>
+            </w:r>
+            <m:oMath>
+              <m:r>
+                <w:rPr>
+                  <w:rFonts w:ascii="Cambria Math" w:eastAsiaTheme="minorEastAsia" w:hAnsi="Cambria Math"/>
+                </w:rPr>
+                <m:t>f(x)</m:t>
+              </m:r>
+            </m:oMath>
+            <w:r>
+              <w:rPr>
+                <w:rFonts w:eastAsiaTheme="minorEastAsia"/>
+              </w:rPr>
+              <w:t xml:space="preserve"> is concave, then the </w:t>
+            </w:r>
+            <w:r>
+              <w:rPr>
+                <w:rFonts w:eastAsiaTheme="minorEastAsia"/>
+              </w:rPr>
+              <w:t>inequality sign is reversed.</w:t>
             </w:r>
           </w:p>
         </w:tc>
@@ -21558,29 +21672,8 @@
           <w:szCs w:val="8"/>
         </w:rPr>
       </w:pPr>
-    </w:p>
-    <w:p>
-      <w:pPr>
-        <w:rPr>
-          <w:sz w:val="8"/>
-          <w:szCs w:val="8"/>
-        </w:rPr>
-      </w:pPr>
-      <w:r>
-        <w:rPr>
-          <w:sz w:val="8"/>
-          <w:szCs w:val="8"/>
-        </w:rPr>
-        <w:br w:type="page"/>
-      </w:r>
-    </w:p>
-    <w:p>
-      <w:pPr>
-        <w:rPr>
-          <w:sz w:val="8"/>
-          <w:szCs w:val="8"/>
-        </w:rPr>
-      </w:pPr>
+      <w:bookmarkStart w:id="3" w:name="_GoBack"/>
+      <w:bookmarkEnd w:id="3"/>
     </w:p>
     <w:tbl>
       <w:tblPr>
@@ -21617,6 +21710,7 @@
                 <w:b/>
                 <w:color w:val="0432FF"/>
               </w:rPr>
+              <w:lastRenderedPageBreak/>
               <w:t>Jensen’s Inequality for Discrete Random Variables</w:t>
             </w:r>
           </w:p>
@@ -22471,9 +22565,11 @@
                   </m:e>
                 </m:d>
                 <m:r>
+                  <m:rPr>
+                    <m:sty m:val="p"/>
+                  </m:rPr>
                   <w:rPr>
                     <w:rFonts w:eastAsiaTheme="minorEastAsia"/>
-                    <w:b/>
                     <w:color w:val="7030A0"/>
                   </w:rPr>
                   <w:br/>
@@ -23842,6 +23938,9 @@
                   </m:e>
                 </m:nary>
                 <m:r>
+                  <m:rPr>
+                    <m:sty m:val="p"/>
+                  </m:rPr>
                   <w:rPr>
                     <w:rFonts w:eastAsiaTheme="minorEastAsia"/>
                     <w:color w:val="7030A0"/>
@@ -24007,7 +24106,21 @@
                 <w:rPr>
                   <w:rFonts w:ascii="Cambria Math" w:hAnsi="Cambria Math"/>
                 </w:rPr>
-                <m:t>(-∞,a)</m:t>
+                <m:t>(-</m:t>
+              </m:r>
+              <w:proofErr w:type="gramStart"/>
+              <m:r>
+                <w:rPr>
+                  <w:rFonts w:ascii="Cambria Math" w:hAnsi="Cambria Math"/>
+                </w:rPr>
+                <m:t>∞,a</m:t>
+              </m:r>
+              <w:proofErr w:type="gramEnd"/>
+              <m:r>
+                <w:rPr>
+                  <w:rFonts w:ascii="Cambria Math" w:hAnsi="Cambria Math"/>
+                </w:rPr>
+                <m:t>)</m:t>
               </m:r>
             </m:oMath>
           </w:p>
@@ -24098,6 +24211,1091 @@
         </w:tc>
       </w:tr>
     </w:tbl>
+    <w:p>
+      <w:pPr>
+        <w:rPr>
+          <w:sz w:val="8"/>
+          <w:szCs w:val="8"/>
+        </w:rPr>
+      </w:pPr>
+    </w:p>
+    <w:p>
+      <w:pPr>
+        <w:rPr>
+          <w:sz w:val="8"/>
+          <w:szCs w:val="8"/>
+        </w:rPr>
+        <w:sectPr>
+          <w:pgSz w:w="12240" w:h="15840"/>
+          <w:pgMar w:top="720" w:right="720" w:bottom="720" w:left="720" w:header="720" w:footer="720" w:gutter="0"/>
+          <w:cols w:space="720"/>
+          <w:docGrid w:linePitch="360"/>
+        </w:sectPr>
+      </w:pPr>
+    </w:p>
+    <w:p>
+      <w:pPr>
+        <w:pStyle w:val="Heading1"/>
+      </w:pPr>
+      <w:r>
+        <w:lastRenderedPageBreak/>
+        <w:t xml:space="preserve">Basic </w:t>
+      </w:r>
+      <w:r>
+        <w:t>Distributions and</w:t>
+      </w:r>
+      <w:r>
+        <w:t xml:space="preserve"> </w:t>
+      </w:r>
+      <w:r>
+        <w:t>Exponential Families</w:t>
+      </w:r>
+    </w:p>
+    <w:p>
+      <w:pPr>
+        <w:rPr>
+          <w:sz w:val="8"/>
+          <w:szCs w:val="8"/>
+        </w:rPr>
+      </w:pPr>
+    </w:p>
+    <w:p>
+      <w:pPr>
+        <w:rPr>
+          <w:sz w:val="8"/>
+          <w:szCs w:val="8"/>
+        </w:rPr>
+      </w:pPr>
+    </w:p>
+    <w:p>
+      <w:pPr>
+        <w:jc w:val="center"/>
+        <w:rPr>
+          <w:b/>
+          <w:sz w:val="22"/>
+          <w:szCs w:val="22"/>
+        </w:rPr>
+      </w:pPr>
+      <w:r>
+        <w:rPr>
+          <w:b/>
+          <w:sz w:val="22"/>
+          <w:szCs w:val="22"/>
+        </w:rPr>
+        <w:t>Binary Random Variables</w:t>
+      </w:r>
+    </w:p>
+    <w:p>
+      <w:pPr>
+        <w:rPr>
+          <w:sz w:val="8"/>
+          <w:szCs w:val="8"/>
+        </w:rPr>
+      </w:pPr>
+    </w:p>
+    <w:tbl>
+      <w:tblPr>
+        <w:tblStyle w:val="TableGrid"/>
+        <w:tblW w:w="11428" w:type="dxa"/>
+        <w:jc w:val="center"/>
+        <w:tblLook w:val="04A0" w:firstRow="1" w:lastRow="0" w:firstColumn="1" w:lastColumn="0" w:noHBand="0" w:noVBand="1"/>
+      </w:tblPr>
+      <w:tblGrid>
+        <w:gridCol w:w="2517"/>
+        <w:gridCol w:w="3090"/>
+        <w:gridCol w:w="2910"/>
+        <w:gridCol w:w="2911"/>
+      </w:tblGrid>
+      <w:tr>
+        <w:trPr>
+          <w:trHeight w:val="49"/>
+          <w:jc w:val="center"/>
+        </w:trPr>
+        <w:tc>
+          <w:tcPr>
+            <w:tcW w:w="5607" w:type="dxa"/>
+            <w:gridSpan w:val="2"/>
+            <w:vAlign w:val="center"/>
+          </w:tcPr>
+          <w:p>
+            <w:pPr>
+              <w:ind w:left="144" w:hanging="144"/>
+              <w:jc w:val="center"/>
+              <w:rPr>
+                <w:rFonts w:eastAsiaTheme="minorEastAsia"/>
+                <w:b/>
+              </w:rPr>
+            </w:pPr>
+            <w:r>
+              <w:rPr>
+                <w:rFonts w:eastAsiaTheme="minorEastAsia"/>
+                <w:b/>
+                <w:sz w:val="20"/>
+              </w:rPr>
+              <w:t>Binary Random Variables</w:t>
+            </w:r>
+          </w:p>
+        </w:tc>
+        <w:tc>
+          <w:tcPr>
+            <w:tcW w:w="2910" w:type="dxa"/>
+            <w:vMerge w:val="restart"/>
+            <w:vAlign w:val="center"/>
+          </w:tcPr>
+          <w:p>
+            <w:pPr>
+              <w:tabs>
+                <w:tab w:val="left" w:pos="257"/>
+                <w:tab w:val="left" w:pos="437"/>
+                <w:tab w:val="left" w:pos="617"/>
+                <w:tab w:val="left" w:pos="797"/>
+              </w:tabs>
+            </w:pPr>
+          </w:p>
+        </w:tc>
+        <w:tc>
+          <w:tcPr>
+            <w:tcW w:w="2911" w:type="dxa"/>
+            <w:vMerge w:val="restart"/>
+            <w:vAlign w:val="center"/>
+          </w:tcPr>
+          <w:p>
+            <w:pPr>
+              <w:tabs>
+                <w:tab w:val="left" w:pos="257"/>
+                <w:tab w:val="left" w:pos="437"/>
+                <w:tab w:val="left" w:pos="617"/>
+                <w:tab w:val="left" w:pos="797"/>
+              </w:tabs>
+            </w:pPr>
+          </w:p>
+        </w:tc>
+      </w:tr>
+      <w:tr>
+        <w:trPr>
+          <w:trHeight w:val="355"/>
+          <w:jc w:val="center"/>
+        </w:trPr>
+        <w:tc>
+          <w:tcPr>
+            <w:tcW w:w="2517" w:type="dxa"/>
+            <w:vAlign w:val="center"/>
+          </w:tcPr>
+          <w:p>
+            <w:pPr>
+              <w:ind w:left="144" w:hanging="144"/>
+              <w:jc w:val="center"/>
+              <w:rPr>
+                <w:b/>
+                <w:color w:val="0432FF"/>
+              </w:rPr>
+            </w:pPr>
+            <w:r>
+              <w:rPr>
+                <w:b/>
+                <w:color w:val="0432FF"/>
+              </w:rPr>
+              <w:t>Bernoulli Distribution</w:t>
+            </w:r>
+          </w:p>
+          <w:p>
+            <w:pPr>
+              <w:ind w:left="144" w:hanging="144"/>
+              <w:jc w:val="center"/>
+              <w:rPr>
+                <w:b/>
+                <w:color w:val="0432FF"/>
+              </w:rPr>
+            </w:pPr>
+          </w:p>
+          <w:p>
+            <w:pPr>
+              <w:ind w:left="144" w:hanging="144"/>
+              <w:rPr>
+                <w:rFonts w:eastAsiaTheme="minorEastAsia"/>
+                <w:b/>
+                <w:color w:val="7030A0"/>
+              </w:rPr>
+            </w:pPr>
+            <m:oMathPara>
+              <m:oMath>
+                <m:r>
+                  <m:rPr>
+                    <m:sty m:val="b"/>
+                  </m:rPr>
+                  <w:rPr>
+                    <w:rFonts w:ascii="Cambria Math" w:hAnsi="Cambria Math"/>
+                    <w:color w:val="7030A0"/>
+                  </w:rPr>
+                  <m:t>Bern</m:t>
+                </m:r>
+                <m:d>
+                  <m:dPr>
+                    <m:ctrlPr>
+                      <w:rPr>
+                        <w:rFonts w:ascii="Cambria Math" w:hAnsi="Cambria Math"/>
+                        <w:b/>
+                        <w:i/>
+                        <w:color w:val="7030A0"/>
+                      </w:rPr>
+                    </m:ctrlPr>
+                  </m:dPr>
+                  <m:e>
+                    <m:r>
+                      <m:rPr>
+                        <m:sty m:val="bi"/>
+                      </m:rPr>
+                      <w:rPr>
+                        <w:rFonts w:ascii="Cambria Math" w:hAnsi="Cambria Math"/>
+                        <w:color w:val="7030A0"/>
+                      </w:rPr>
+                      <m:t>x</m:t>
+                    </m:r>
+                  </m:e>
+                  <m:e>
+                    <m:r>
+                      <m:rPr>
+                        <m:sty m:val="bi"/>
+                      </m:rPr>
+                      <w:rPr>
+                        <w:rFonts w:ascii="Cambria Math" w:hAnsi="Cambria Math"/>
+                        <w:color w:val="7030A0"/>
+                      </w:rPr>
+                      <m:t>μ</m:t>
+                    </m:r>
+                  </m:e>
+                </m:d>
+                <m:r>
+                  <m:rPr>
+                    <m:sty m:val="bi"/>
+                  </m:rPr>
+                  <w:rPr>
+                    <w:rFonts w:ascii="Cambria Math" w:hAnsi="Cambria Math"/>
+                    <w:color w:val="7030A0"/>
+                  </w:rPr>
+                  <m:t>=</m:t>
+                </m:r>
+                <m:sSup>
+                  <m:sSupPr>
+                    <m:ctrlPr>
+                      <w:rPr>
+                        <w:rFonts w:ascii="Cambria Math" w:hAnsi="Cambria Math"/>
+                        <w:b/>
+                        <w:i/>
+                        <w:color w:val="7030A0"/>
+                      </w:rPr>
+                    </m:ctrlPr>
+                  </m:sSupPr>
+                  <m:e>
+                    <m:r>
+                      <m:rPr>
+                        <m:sty m:val="bi"/>
+                      </m:rPr>
+                      <w:rPr>
+                        <w:rFonts w:ascii="Cambria Math" w:hAnsi="Cambria Math"/>
+                        <w:color w:val="7030A0"/>
+                      </w:rPr>
+                      <m:t>μ</m:t>
+                    </m:r>
+                  </m:e>
+                  <m:sup>
+                    <m:r>
+                      <m:rPr>
+                        <m:sty m:val="bi"/>
+                      </m:rPr>
+                      <w:rPr>
+                        <w:rFonts w:ascii="Cambria Math" w:hAnsi="Cambria Math"/>
+                        <w:color w:val="7030A0"/>
+                      </w:rPr>
+                      <m:t>x</m:t>
+                    </m:r>
+                  </m:sup>
+                </m:sSup>
+                <m:sSup>
+                  <m:sSupPr>
+                    <m:ctrlPr>
+                      <w:rPr>
+                        <w:rFonts w:ascii="Cambria Math" w:hAnsi="Cambria Math"/>
+                        <w:b/>
+                        <w:i/>
+                        <w:color w:val="7030A0"/>
+                      </w:rPr>
+                    </m:ctrlPr>
+                  </m:sSupPr>
+                  <m:e>
+                    <m:d>
+                      <m:dPr>
+                        <m:ctrlPr>
+                          <w:rPr>
+                            <w:rFonts w:ascii="Cambria Math" w:hAnsi="Cambria Math"/>
+                            <w:b/>
+                            <w:i/>
+                            <w:color w:val="7030A0"/>
+                          </w:rPr>
+                        </m:ctrlPr>
+                      </m:dPr>
+                      <m:e>
+                        <m:r>
+                          <m:rPr>
+                            <m:sty m:val="bi"/>
+                          </m:rPr>
+                          <w:rPr>
+                            <w:rFonts w:ascii="Cambria Math" w:hAnsi="Cambria Math"/>
+                            <w:color w:val="7030A0"/>
+                          </w:rPr>
+                          <m:t>1-μ</m:t>
+                        </m:r>
+                      </m:e>
+                    </m:d>
+                  </m:e>
+                  <m:sup>
+                    <m:r>
+                      <m:rPr>
+                        <m:sty m:val="bi"/>
+                      </m:rPr>
+                      <w:rPr>
+                        <w:rFonts w:ascii="Cambria Math" w:hAnsi="Cambria Math"/>
+                        <w:color w:val="7030A0"/>
+                      </w:rPr>
+                      <m:t>1-x</m:t>
+                    </m:r>
+                  </m:sup>
+                </m:sSup>
+              </m:oMath>
+            </m:oMathPara>
+          </w:p>
+          <w:p>
+            <w:pPr>
+              <w:ind w:left="144" w:hanging="144"/>
+              <w:rPr>
+                <w:rFonts w:eastAsiaTheme="minorEastAsia"/>
+                <w:b/>
+                <w:color w:val="7030A0"/>
+              </w:rPr>
+            </w:pPr>
+          </w:p>
+          <w:p>
+            <w:pPr>
+              <w:pStyle w:val="ListParagraph"/>
+              <w:rPr>
+                <w:rFonts w:eastAsiaTheme="minorEastAsia"/>
+                <w:b/>
+              </w:rPr>
+            </w:pPr>
+            <m:oMath>
+              <m:r>
+                <m:rPr>
+                  <m:scr m:val="double-struck"/>
+                  <m:sty m:val="bi"/>
+                </m:rPr>
+                <w:rPr>
+                  <w:rFonts w:ascii="Cambria Math" w:hAnsi="Cambria Math"/>
+                  <w:color w:val="7030A0"/>
+                </w:rPr>
+                <m:t>E</m:t>
+              </m:r>
+              <m:d>
+                <m:dPr>
+                  <m:begChr m:val="["/>
+                  <m:endChr m:val="]"/>
+                  <m:ctrlPr>
+                    <w:rPr>
+                      <w:rFonts w:ascii="Cambria Math" w:hAnsi="Cambria Math"/>
+                      <w:b/>
+                      <w:i/>
+                      <w:color w:val="7030A0"/>
+                    </w:rPr>
+                  </m:ctrlPr>
+                </m:dPr>
+                <m:e>
+                  <m:r>
+                    <m:rPr>
+                      <m:sty m:val="bi"/>
+                    </m:rPr>
+                    <w:rPr>
+                      <w:rFonts w:ascii="Cambria Math" w:hAnsi="Cambria Math"/>
+                      <w:color w:val="7030A0"/>
+                    </w:rPr>
+                    <m:t>x</m:t>
+                  </m:r>
+                </m:e>
+              </m:d>
+              <m:r>
+                <m:rPr>
+                  <m:sty m:val="bi"/>
+                </m:rPr>
+                <w:rPr>
+                  <w:rFonts w:ascii="Cambria Math" w:hAnsi="Cambria Math"/>
+                  <w:color w:val="7030A0"/>
+                </w:rPr>
+                <m:t>=</m:t>
+              </m:r>
+              <m:r>
+                <m:rPr>
+                  <m:sty m:val="bi"/>
+                </m:rPr>
+                <w:rPr>
+                  <w:rFonts w:ascii="Cambria Math" w:hAnsi="Cambria Math"/>
+                  <w:color w:val="7030A0"/>
+                </w:rPr>
+                <m:t>μ</m:t>
+              </m:r>
+            </m:oMath>
+          </w:p>
+          <w:p>
+            <w:pPr>
+              <w:pStyle w:val="ListParagraph"/>
+              <w:rPr>
+                <w:rFonts w:eastAsiaTheme="minorEastAsia"/>
+                <w:b/>
+              </w:rPr>
+            </w:pPr>
+            <m:oMath>
+              <m:r>
+                <m:rPr>
+                  <m:sty m:val="b"/>
+                </m:rPr>
+                <w:rPr>
+                  <w:rFonts w:ascii="Cambria Math" w:eastAsiaTheme="minorEastAsia" w:hAnsi="Cambria Math"/>
+                  <w:color w:val="7030A0"/>
+                </w:rPr>
+                <m:t>var</m:t>
+              </m:r>
+              <m:d>
+                <m:dPr>
+                  <m:begChr m:val="["/>
+                  <m:endChr m:val="]"/>
+                  <m:ctrlPr>
+                    <w:rPr>
+                      <w:rFonts w:ascii="Cambria Math" w:eastAsiaTheme="minorEastAsia" w:hAnsi="Cambria Math"/>
+                      <w:b/>
+                      <w:i/>
+                      <w:color w:val="7030A0"/>
+                    </w:rPr>
+                  </m:ctrlPr>
+                </m:dPr>
+                <m:e>
+                  <m:r>
+                    <m:rPr>
+                      <m:sty m:val="bi"/>
+                    </m:rPr>
+                    <w:rPr>
+                      <w:rFonts w:ascii="Cambria Math" w:eastAsiaTheme="minorEastAsia" w:hAnsi="Cambria Math"/>
+                      <w:color w:val="7030A0"/>
+                    </w:rPr>
+                    <m:t>x</m:t>
+                  </m:r>
+                </m:e>
+              </m:d>
+              <m:r>
+                <m:rPr>
+                  <m:sty m:val="bi"/>
+                </m:rPr>
+                <w:rPr>
+                  <w:rFonts w:ascii="Cambria Math" w:eastAsiaTheme="minorEastAsia" w:hAnsi="Cambria Math"/>
+                  <w:color w:val="7030A0"/>
+                </w:rPr>
+                <m:t>=μ(1-μ)</m:t>
+              </m:r>
+            </m:oMath>
+          </w:p>
+        </w:tc>
+        <w:tc>
+          <w:tcPr>
+            <w:tcW w:w="3090" w:type="dxa"/>
+            <w:vAlign w:val="center"/>
+          </w:tcPr>
+          <w:p>
+            <w:pPr>
+              <w:tabs>
+                <w:tab w:val="left" w:pos="257"/>
+                <w:tab w:val="left" w:pos="437"/>
+                <w:tab w:val="left" w:pos="617"/>
+                <w:tab w:val="left" w:pos="797"/>
+              </w:tabs>
+              <w:jc w:val="center"/>
+              <w:rPr>
+                <w:b/>
+                <w:color w:val="0432FF"/>
+              </w:rPr>
+            </w:pPr>
+            <w:r>
+              <w:rPr>
+                <w:b/>
+                <w:color w:val="0432FF"/>
+              </w:rPr>
+              <w:t>Binomial Distribution</w:t>
+            </w:r>
+          </w:p>
+          <w:p>
+            <w:pPr>
+              <w:tabs>
+                <w:tab w:val="left" w:pos="257"/>
+                <w:tab w:val="left" w:pos="437"/>
+                <w:tab w:val="left" w:pos="617"/>
+                <w:tab w:val="left" w:pos="797"/>
+              </w:tabs>
+            </w:pPr>
+          </w:p>
+          <w:p>
+            <w:pPr>
+              <w:tabs>
+                <w:tab w:val="left" w:pos="257"/>
+                <w:tab w:val="left" w:pos="437"/>
+                <w:tab w:val="left" w:pos="617"/>
+                <w:tab w:val="left" w:pos="797"/>
+              </w:tabs>
+              <w:rPr>
+                <w:rFonts w:eastAsiaTheme="minorEastAsia"/>
+                <w:b/>
+              </w:rPr>
+            </w:pPr>
+            <m:oMathPara>
+              <m:oMath>
+                <m:r>
+                  <m:rPr>
+                    <m:sty m:val="bi"/>
+                  </m:rPr>
+                  <w:rPr>
+                    <w:rFonts w:ascii="Cambria Math" w:hAnsi="Cambria Math"/>
+                    <w:color w:val="7030A0"/>
+                  </w:rPr>
+                  <m:t>Bin</m:t>
+                </m:r>
+                <m:d>
+                  <m:dPr>
+                    <m:ctrlPr>
+                      <w:rPr>
+                        <w:rFonts w:ascii="Cambria Math" w:hAnsi="Cambria Math"/>
+                        <w:b/>
+                        <w:i/>
+                        <w:color w:val="7030A0"/>
+                      </w:rPr>
+                    </m:ctrlPr>
+                  </m:dPr>
+                  <m:e>
+                    <m:r>
+                      <m:rPr>
+                        <m:sty m:val="bi"/>
+                      </m:rPr>
+                      <w:rPr>
+                        <w:rFonts w:ascii="Cambria Math" w:hAnsi="Cambria Math"/>
+                        <w:color w:val="7030A0"/>
+                      </w:rPr>
+                      <m:t>m</m:t>
+                    </m:r>
+                  </m:e>
+                  <m:e>
+                    <m:r>
+                      <m:rPr>
+                        <m:sty m:val="bi"/>
+                      </m:rPr>
+                      <w:rPr>
+                        <w:rFonts w:ascii="Cambria Math" w:hAnsi="Cambria Math"/>
+                        <w:color w:val="7030A0"/>
+                      </w:rPr>
+                      <m:t>N,μ</m:t>
+                    </m:r>
+                  </m:e>
+                </m:d>
+                <m:r>
+                  <m:rPr>
+                    <m:sty m:val="bi"/>
+                  </m:rPr>
+                  <w:rPr>
+                    <w:rFonts w:ascii="Cambria Math" w:hAnsi="Cambria Math"/>
+                    <w:color w:val="7030A0"/>
+                  </w:rPr>
+                  <m:t>=</m:t>
+                </m:r>
+                <m:d>
+                  <m:dPr>
+                    <m:ctrlPr>
+                      <w:rPr>
+                        <w:rFonts w:ascii="Cambria Math" w:hAnsi="Cambria Math"/>
+                        <w:b/>
+                        <w:i/>
+                        <w:color w:val="7030A0"/>
+                      </w:rPr>
+                    </m:ctrlPr>
+                  </m:dPr>
+                  <m:e>
+                    <m:m>
+                      <m:mPr>
+                        <m:mcs>
+                          <m:mc>
+                            <m:mcPr>
+                              <m:count m:val="1"/>
+                              <m:mcJc m:val="center"/>
+                            </m:mcPr>
+                          </m:mc>
+                        </m:mcs>
+                        <m:ctrlPr>
+                          <w:rPr>
+                            <w:rFonts w:ascii="Cambria Math" w:hAnsi="Cambria Math"/>
+                            <w:b/>
+                            <w:i/>
+                            <w:color w:val="7030A0"/>
+                          </w:rPr>
+                        </m:ctrlPr>
+                      </m:mPr>
+                      <m:mr>
+                        <m:e>
+                          <m:r>
+                            <m:rPr>
+                              <m:sty m:val="bi"/>
+                            </m:rPr>
+                            <w:rPr>
+                              <w:rFonts w:ascii="Cambria Math" w:hAnsi="Cambria Math"/>
+                              <w:color w:val="7030A0"/>
+                            </w:rPr>
+                            <m:t>N</m:t>
+                          </m:r>
+                        </m:e>
+                      </m:mr>
+                      <m:mr>
+                        <m:e>
+                          <m:r>
+                            <m:rPr>
+                              <m:sty m:val="bi"/>
+                            </m:rPr>
+                            <w:rPr>
+                              <w:rFonts w:ascii="Cambria Math" w:hAnsi="Cambria Math"/>
+                              <w:color w:val="7030A0"/>
+                            </w:rPr>
+                            <m:t>m</m:t>
+                          </m:r>
+                        </m:e>
+                      </m:mr>
+                    </m:m>
+                  </m:e>
+                </m:d>
+                <m:sSup>
+                  <m:sSupPr>
+                    <m:ctrlPr>
+                      <w:rPr>
+                        <w:rFonts w:ascii="Cambria Math" w:hAnsi="Cambria Math"/>
+                        <w:b/>
+                        <w:i/>
+                        <w:color w:val="7030A0"/>
+                      </w:rPr>
+                    </m:ctrlPr>
+                  </m:sSupPr>
+                  <m:e>
+                    <m:r>
+                      <m:rPr>
+                        <m:sty m:val="bi"/>
+                      </m:rPr>
+                      <w:rPr>
+                        <w:rFonts w:ascii="Cambria Math" w:hAnsi="Cambria Math"/>
+                        <w:color w:val="7030A0"/>
+                      </w:rPr>
+                      <m:t>μ</m:t>
+                    </m:r>
+                  </m:e>
+                  <m:sup>
+                    <m:r>
+                      <m:rPr>
+                        <m:sty m:val="bi"/>
+                      </m:rPr>
+                      <w:rPr>
+                        <w:rFonts w:ascii="Cambria Math" w:hAnsi="Cambria Math"/>
+                        <w:color w:val="7030A0"/>
+                      </w:rPr>
+                      <m:t>m</m:t>
+                    </m:r>
+                  </m:sup>
+                </m:sSup>
+                <m:sSup>
+                  <m:sSupPr>
+                    <m:ctrlPr>
+                      <w:rPr>
+                        <w:rFonts w:ascii="Cambria Math" w:hAnsi="Cambria Math"/>
+                        <w:b/>
+                        <w:i/>
+                        <w:color w:val="7030A0"/>
+                      </w:rPr>
+                    </m:ctrlPr>
+                  </m:sSupPr>
+                  <m:e>
+                    <m:d>
+                      <m:dPr>
+                        <m:ctrlPr>
+                          <w:rPr>
+                            <w:rFonts w:ascii="Cambria Math" w:hAnsi="Cambria Math"/>
+                            <w:b/>
+                            <w:i/>
+                            <w:color w:val="7030A0"/>
+                          </w:rPr>
+                        </m:ctrlPr>
+                      </m:dPr>
+                      <m:e>
+                        <m:r>
+                          <m:rPr>
+                            <m:sty m:val="bi"/>
+                          </m:rPr>
+                          <w:rPr>
+                            <w:rFonts w:ascii="Cambria Math" w:hAnsi="Cambria Math"/>
+                            <w:color w:val="7030A0"/>
+                          </w:rPr>
+                          <m:t>1-μ</m:t>
+                        </m:r>
+                      </m:e>
+                    </m:d>
+                  </m:e>
+                  <m:sup>
+                    <m:r>
+                      <m:rPr>
+                        <m:sty m:val="bi"/>
+                      </m:rPr>
+                      <w:rPr>
+                        <w:rFonts w:ascii="Cambria Math" w:hAnsi="Cambria Math"/>
+                        <w:color w:val="7030A0"/>
+                      </w:rPr>
+                      <m:t>N-m</m:t>
+                    </m:r>
+                  </m:sup>
+                </m:sSup>
+              </m:oMath>
+            </m:oMathPara>
+          </w:p>
+          <w:p>
+            <w:pPr>
+              <w:tabs>
+                <w:tab w:val="left" w:pos="257"/>
+                <w:tab w:val="left" w:pos="437"/>
+                <w:tab w:val="left" w:pos="617"/>
+                <w:tab w:val="left" w:pos="797"/>
+              </w:tabs>
+              <w:rPr>
+                <w:rFonts w:eastAsiaTheme="minorEastAsia"/>
+                <w:b/>
+              </w:rPr>
+            </w:pPr>
+          </w:p>
+          <w:p>
+            <w:pPr>
+              <w:pStyle w:val="ListParagraph"/>
+              <w:rPr>
+                <w:rFonts w:eastAsiaTheme="minorEastAsia"/>
+                <w:b/>
+              </w:rPr>
+            </w:pPr>
+            <m:oMath>
+              <m:r>
+                <m:rPr>
+                  <m:scr m:val="double-struck"/>
+                  <m:sty m:val="bi"/>
+                </m:rPr>
+                <w:rPr>
+                  <w:rFonts w:ascii="Cambria Math" w:hAnsi="Cambria Math"/>
+                  <w:color w:val="7030A0"/>
+                </w:rPr>
+                <m:t>E</m:t>
+              </m:r>
+              <m:d>
+                <m:dPr>
+                  <m:begChr m:val="["/>
+                  <m:endChr m:val="]"/>
+                  <m:ctrlPr>
+                    <w:rPr>
+                      <w:rFonts w:ascii="Cambria Math" w:hAnsi="Cambria Math"/>
+                      <w:b/>
+                      <w:i/>
+                      <w:color w:val="7030A0"/>
+                    </w:rPr>
+                  </m:ctrlPr>
+                </m:dPr>
+                <m:e>
+                  <m:r>
+                    <m:rPr>
+                      <m:sty m:val="bi"/>
+                    </m:rPr>
+                    <w:rPr>
+                      <w:rFonts w:ascii="Cambria Math" w:hAnsi="Cambria Math"/>
+                      <w:color w:val="7030A0"/>
+                    </w:rPr>
+                    <m:t>x</m:t>
+                  </m:r>
+                </m:e>
+              </m:d>
+              <m:r>
+                <m:rPr>
+                  <m:sty m:val="bi"/>
+                </m:rPr>
+                <w:rPr>
+                  <w:rFonts w:ascii="Cambria Math" w:hAnsi="Cambria Math"/>
+                  <w:color w:val="7030A0"/>
+                </w:rPr>
+                <m:t>=μ</m:t>
+              </m:r>
+              <m:r>
+                <m:rPr>
+                  <m:sty m:val="bi"/>
+                </m:rPr>
+                <w:rPr>
+                  <w:rFonts w:ascii="Cambria Math" w:hAnsi="Cambria Math"/>
+                  <w:color w:val="7030A0"/>
+                </w:rPr>
+                <m:t>N</m:t>
+              </m:r>
+            </m:oMath>
+          </w:p>
+          <w:p>
+            <w:pPr>
+              <w:pStyle w:val="ListParagraph"/>
+              <w:rPr>
+                <w:rFonts w:eastAsiaTheme="minorEastAsia"/>
+                <w:b/>
+              </w:rPr>
+            </w:pPr>
+            <m:oMath>
+              <m:r>
+                <m:rPr>
+                  <m:sty m:val="b"/>
+                </m:rPr>
+                <w:rPr>
+                  <w:rFonts w:ascii="Cambria Math" w:eastAsiaTheme="minorEastAsia" w:hAnsi="Cambria Math"/>
+                  <w:color w:val="7030A0"/>
+                </w:rPr>
+                <m:t>var</m:t>
+              </m:r>
+              <m:d>
+                <m:dPr>
+                  <m:begChr m:val="["/>
+                  <m:endChr m:val="]"/>
+                  <m:ctrlPr>
+                    <w:rPr>
+                      <w:rFonts w:ascii="Cambria Math" w:eastAsiaTheme="minorEastAsia" w:hAnsi="Cambria Math"/>
+                      <w:b/>
+                      <w:i/>
+                      <w:color w:val="7030A0"/>
+                    </w:rPr>
+                  </m:ctrlPr>
+                </m:dPr>
+                <m:e>
+                  <m:r>
+                    <m:rPr>
+                      <m:sty m:val="bi"/>
+                    </m:rPr>
+                    <w:rPr>
+                      <w:rFonts w:ascii="Cambria Math" w:eastAsiaTheme="minorEastAsia" w:hAnsi="Cambria Math"/>
+                      <w:color w:val="7030A0"/>
+                    </w:rPr>
+                    <m:t>m</m:t>
+                  </m:r>
+                </m:e>
+              </m:d>
+              <m:r>
+                <m:rPr>
+                  <m:sty m:val="bi"/>
+                </m:rPr>
+                <w:rPr>
+                  <w:rFonts w:ascii="Cambria Math" w:eastAsiaTheme="minorEastAsia" w:hAnsi="Cambria Math"/>
+                  <w:color w:val="7030A0"/>
+                </w:rPr>
+                <m:t>=Nμ</m:t>
+              </m:r>
+              <m:d>
+                <m:dPr>
+                  <m:ctrlPr>
+                    <w:rPr>
+                      <w:rFonts w:ascii="Cambria Math" w:eastAsiaTheme="minorEastAsia" w:hAnsi="Cambria Math"/>
+                      <w:b/>
+                      <w:i/>
+                      <w:color w:val="7030A0"/>
+                    </w:rPr>
+                  </m:ctrlPr>
+                </m:dPr>
+                <m:e>
+                  <m:r>
+                    <m:rPr>
+                      <m:sty m:val="bi"/>
+                    </m:rPr>
+                    <w:rPr>
+                      <w:rFonts w:ascii="Cambria Math" w:eastAsiaTheme="minorEastAsia" w:hAnsi="Cambria Math"/>
+                      <w:color w:val="7030A0"/>
+                    </w:rPr>
+                    <m:t>1-μ</m:t>
+                  </m:r>
+                </m:e>
+              </m:d>
+            </m:oMath>
+          </w:p>
+        </w:tc>
+        <w:tc>
+          <w:tcPr>
+            <w:tcW w:w="2910" w:type="dxa"/>
+            <w:vMerge/>
+            <w:vAlign w:val="center"/>
+          </w:tcPr>
+          <w:p>
+            <w:pPr>
+              <w:tabs>
+                <w:tab w:val="left" w:pos="257"/>
+                <w:tab w:val="left" w:pos="437"/>
+                <w:tab w:val="left" w:pos="617"/>
+                <w:tab w:val="left" w:pos="797"/>
+              </w:tabs>
+            </w:pPr>
+          </w:p>
+        </w:tc>
+        <w:tc>
+          <w:tcPr>
+            <w:tcW w:w="2911" w:type="dxa"/>
+            <w:vMerge/>
+            <w:vAlign w:val="center"/>
+          </w:tcPr>
+          <w:p>
+            <w:pPr>
+              <w:tabs>
+                <w:tab w:val="left" w:pos="257"/>
+                <w:tab w:val="left" w:pos="437"/>
+                <w:tab w:val="left" w:pos="617"/>
+                <w:tab w:val="left" w:pos="797"/>
+              </w:tabs>
+            </w:pPr>
+          </w:p>
+        </w:tc>
+      </w:tr>
+    </w:tbl>
+    <w:p>
+      <w:pPr>
+        <w:rPr>
+          <w:sz w:val="8"/>
+          <w:szCs w:val="8"/>
+        </w:rPr>
+      </w:pPr>
+    </w:p>
+    <w:tbl>
+      <w:tblPr>
+        <w:tblStyle w:val="TableGrid"/>
+        <w:tblW w:w="11428" w:type="dxa"/>
+        <w:jc w:val="center"/>
+        <w:tblLook w:val="04A0" w:firstRow="1" w:lastRow="0" w:firstColumn="1" w:lastColumn="0" w:noHBand="0" w:noVBand="1"/>
+      </w:tblPr>
+      <w:tblGrid>
+        <w:gridCol w:w="2874"/>
+        <w:gridCol w:w="3244"/>
+        <w:gridCol w:w="2458"/>
+        <w:gridCol w:w="2852"/>
+      </w:tblGrid>
+      <w:tr>
+        <w:trPr>
+          <w:trHeight w:val="1105"/>
+          <w:jc w:val="center"/>
+        </w:trPr>
+        <w:tc>
+          <w:tcPr>
+            <w:tcW w:w="2874" w:type="dxa"/>
+            <w:vAlign w:val="center"/>
+          </w:tcPr>
+          <w:p>
+            <w:pPr>
+              <w:pStyle w:val="ListParagraph"/>
+            </w:pPr>
+          </w:p>
+        </w:tc>
+        <w:tc>
+          <w:tcPr>
+            <w:tcW w:w="3244" w:type="dxa"/>
+            <w:vAlign w:val="center"/>
+          </w:tcPr>
+          <w:p>
+            <w:pPr>
+              <w:pStyle w:val="ListParagraph"/>
+            </w:pPr>
+          </w:p>
+        </w:tc>
+        <w:tc>
+          <w:tcPr>
+            <w:tcW w:w="2458" w:type="dxa"/>
+            <w:vAlign w:val="center"/>
+          </w:tcPr>
+          <w:p>
+            <w:pPr>
+              <w:tabs>
+                <w:tab w:val="left" w:pos="257"/>
+                <w:tab w:val="left" w:pos="437"/>
+                <w:tab w:val="left" w:pos="617"/>
+                <w:tab w:val="left" w:pos="797"/>
+              </w:tabs>
+              <w:rPr>
+                <w:rFonts w:eastAsiaTheme="minorEastAsia"/>
+              </w:rPr>
+            </w:pPr>
+          </w:p>
+        </w:tc>
+        <w:tc>
+          <w:tcPr>
+            <w:tcW w:w="2852" w:type="dxa"/>
+            <w:vAlign w:val="center"/>
+          </w:tcPr>
+          <w:p>
+            <w:pPr>
+              <w:tabs>
+                <w:tab w:val="left" w:pos="257"/>
+                <w:tab w:val="left" w:pos="437"/>
+                <w:tab w:val="left" w:pos="617"/>
+                <w:tab w:val="left" w:pos="797"/>
+              </w:tabs>
+            </w:pPr>
+          </w:p>
+        </w:tc>
+      </w:tr>
+    </w:tbl>
+    <w:p>
+      <w:pPr>
+        <w:rPr>
+          <w:sz w:val="8"/>
+          <w:szCs w:val="8"/>
+        </w:rPr>
+      </w:pPr>
+    </w:p>
+    <w:p>
+      <w:pPr>
+        <w:jc w:val="center"/>
+        <w:rPr>
+          <w:b/>
+          <w:sz w:val="22"/>
+          <w:szCs w:val="8"/>
+        </w:rPr>
+      </w:pPr>
+      <w:r>
+        <w:rPr>
+          <w:b/>
+          <w:sz w:val="22"/>
+          <w:szCs w:val="8"/>
+        </w:rPr>
+        <w:t>Relative Entropy/</w:t>
+      </w:r>
+      <w:proofErr w:type="spellStart"/>
+      <w:r>
+        <w:rPr>
+          <w:b/>
+          <w:sz w:val="22"/>
+          <w:szCs w:val="8"/>
+        </w:rPr>
+        <w:t>Kullback-Leibler</w:t>
+      </w:r>
+      <w:proofErr w:type="spellEnd"/>
+      <w:r>
+        <w:rPr>
+          <w:b/>
+          <w:sz w:val="22"/>
+          <w:szCs w:val="8"/>
+        </w:rPr>
+        <w:t xml:space="preserve"> Divergence</w:t>
+      </w:r>
+    </w:p>
+    <w:p>
+      <w:pPr>
+        <w:rPr>
+          <w:sz w:val="8"/>
+          <w:szCs w:val="8"/>
+        </w:rPr>
+      </w:pPr>
+    </w:p>
     <w:p>
       <w:pPr>
         <w:rPr>
@@ -27121,7 +28319,7 @@
 </file>
 
 <file path=customXml/itemProps1.xml><?xml version="1.0" encoding="utf-8"?>
-<ds:datastoreItem xmlns:ds="http://schemas.openxmlformats.org/officeDocument/2006/customXml" ds:itemID="{CBF51D4E-B667-4A4C-AB7C-C43A56735BDD}">
+<ds:datastoreItem xmlns:ds="http://schemas.openxmlformats.org/officeDocument/2006/customXml" ds:itemID="{24BEB224-D1D1-074C-A61A-6857B3B7640C}">
   <ds:schemaRefs>
     <ds:schemaRef ds:uri="http://schemas.openxmlformats.org/officeDocument/2006/bibliography"/>
   </ds:schemaRefs>

</xml_diff>